<commit_message>
Fixed some biomass transcription errors.
</commit_message>
<xml_diff>
--- a/FieldLogistics/Bright Angel Monitoring Sites.docx
+++ b/FieldLogistics/Bright Angel Monitoring Sites.docx
@@ -42,10 +42,7 @@
         <w:t>9 total samples</w:t>
       </w:r>
     </w:p>
-    <w:p>
-      <w:bookmarkStart w:id="0" w:name="_GoBack"/>
-      <w:bookmarkEnd w:id="0"/>
-    </w:p>
+    <w:p/>
     <w:p>
       <w:pPr>
         <w:rPr>
@@ -111,6 +108,24 @@
       <w:r>
         <w:t>12 total samples</w:t>
       </w:r>
+    </w:p>
+    <w:p/>
+    <w:p>
+      <w:pPr>
+        <w:rPr>
+          <w:b/>
+          <w:i/>
+        </w:rPr>
+      </w:pPr>
+      <w:r>
+        <w:rPr>
+          <w:b/>
+          <w:i/>
+        </w:rPr>
+        <w:t>Sampling in June, September, November, January</w:t>
+      </w:r>
+      <w:bookmarkStart w:id="0" w:name="_GoBack"/>
+      <w:bookmarkEnd w:id="0"/>
     </w:p>
     <w:sectPr>
       <w:pgSz w:w="12240" w:h="15840"/>

</xml_diff>